<commit_message>
Se agregaron los documentos de cada practica
</commit_message>
<xml_diff>
--- a/P01 Estructura de imagenes/1871004 Celeste N1-N2 #1.docx
+++ b/P01 Estructura de imagenes/1871004 Celeste N1-N2 #1.docx
@@ -640,7 +640,6 @@
         </w:rPr>
         <w:t xml:space="preserve">                            Días: </w:t>
       </w:r>
-      <w:proofErr w:type="gramStart"/>
       <w:r>
         <w:rPr>
           <w:rFonts w:ascii="Arial" w:hAnsi="Arial" w:cs="Arial"/>
@@ -651,7 +650,6 @@
         </w:rPr>
         <w:t>Miércoles</w:t>
       </w:r>
-      <w:proofErr w:type="gramEnd"/>
     </w:p>
     <w:p>
       <w:pPr>
@@ -684,7 +682,7 @@
           <w:sz w:val="28"/>
           <w:szCs w:val="28"/>
         </w:rPr>
-        <w:t>Fecha: 2</w:t>
+        <w:t xml:space="preserve">Fecha: </w:t>
       </w:r>
       <w:r>
         <w:rPr>
@@ -694,17 +692,7 @@
           <w:sz w:val="28"/>
           <w:szCs w:val="28"/>
         </w:rPr>
-        <w:t>1</w:t>
-      </w:r>
-      <w:r>
-        <w:rPr>
-          <w:rFonts w:ascii="Arial" w:hAnsi="Arial" w:cs="Arial"/>
-          <w:b/>
-          <w:bCs/>
-          <w:sz w:val="28"/>
-          <w:szCs w:val="28"/>
-        </w:rPr>
-        <w:t>/08/24</w:t>
+        <w:t>06/10/24</w:t>
       </w:r>
     </w:p>
     <w:p>
@@ -907,61 +895,7 @@
           <w:sz w:val="24"/>
           <w:szCs w:val="24"/>
         </w:rPr>
-        <w:t xml:space="preserve">OpenCV (Open </w:t>
-      </w:r>
-      <w:proofErr w:type="spellStart"/>
-      <w:r>
-        <w:rPr>
-          <w:rFonts w:ascii="Arial" w:hAnsi="Arial" w:cs="Arial"/>
-          <w:sz w:val="24"/>
-          <w:szCs w:val="24"/>
-        </w:rPr>
-        <w:t>Source</w:t>
-      </w:r>
-      <w:proofErr w:type="spellEnd"/>
-      <w:r>
-        <w:rPr>
-          <w:rFonts w:ascii="Arial" w:hAnsi="Arial" w:cs="Arial"/>
-          <w:sz w:val="24"/>
-          <w:szCs w:val="24"/>
-        </w:rPr>
-        <w:t xml:space="preserve"> </w:t>
-      </w:r>
-      <w:proofErr w:type="spellStart"/>
-      <w:r>
-        <w:rPr>
-          <w:rFonts w:ascii="Arial" w:hAnsi="Arial" w:cs="Arial"/>
-          <w:sz w:val="24"/>
-          <w:szCs w:val="24"/>
-        </w:rPr>
-        <w:t>Computer</w:t>
-      </w:r>
-      <w:proofErr w:type="spellEnd"/>
-      <w:r>
-        <w:rPr>
-          <w:rFonts w:ascii="Arial" w:hAnsi="Arial" w:cs="Arial"/>
-          <w:sz w:val="24"/>
-          <w:szCs w:val="24"/>
-        </w:rPr>
-        <w:t xml:space="preserve"> </w:t>
-      </w:r>
-      <w:proofErr w:type="spellStart"/>
-      <w:r>
-        <w:rPr>
-          <w:rFonts w:ascii="Arial" w:hAnsi="Arial" w:cs="Arial"/>
-          <w:sz w:val="24"/>
-          <w:szCs w:val="24"/>
-        </w:rPr>
-        <w:t>Vision</w:t>
-      </w:r>
-      <w:proofErr w:type="spellEnd"/>
-      <w:r>
-        <w:rPr>
-          <w:rFonts w:ascii="Arial" w:hAnsi="Arial" w:cs="Arial"/>
-          <w:sz w:val="24"/>
-          <w:szCs w:val="24"/>
-        </w:rPr>
-        <w:t xml:space="preserve"> Library) es una biblioteca de código abierto que proporciona herramientas para el procesamiento de imágenes y la visión computacional. Es ampliamente utilizada en la investigación y la industria debido a su eficiencia y la variedad de algoritmos que soporta. Entre sus capacidades se encuentran la detección de rostros, la identificación de objetos, la manipulación de imágenes, la calibración de cámaras y la reconstrucción 3D.</w:t>
+        <w:t>OpenCV (Open Source Computer Vision Library) es una biblioteca de código abierto que proporciona herramientas para el procesamiento de imágenes y la visión computacional. Es ampliamente utilizada en la investigación y la industria debido a su eficiencia y la variedad de algoritmos que soporta. Entre sus capacidades se encuentran la detección de rostros, la identificación de objetos, la manipulación de imágenes, la calibración de cámaras y la reconstrucción 3D.</w:t>
       </w:r>
     </w:p>
     <w:p>
@@ -1238,27 +1172,7 @@
           <w:sz w:val="24"/>
           <w:szCs w:val="24"/>
         </w:rPr>
-        <w:t xml:space="preserve"> Para facilitar el análisis y la visualización, las matrices de los canales de color y la imagen en escala de grises se guardan en archivos CSV utilizando </w:t>
-      </w:r>
-      <w:proofErr w:type="spellStart"/>
-      <w:proofErr w:type="gramStart"/>
-      <w:r>
-        <w:rPr>
-          <w:rFonts w:ascii="Arial" w:hAnsi="Arial" w:cs="Arial"/>
-          <w:sz w:val="24"/>
-          <w:szCs w:val="24"/>
-        </w:rPr>
-        <w:t>numpy.savetxt</w:t>
-      </w:r>
-      <w:proofErr w:type="spellEnd"/>
-      <w:proofErr w:type="gramEnd"/>
-      <w:r>
-        <w:rPr>
-          <w:rFonts w:ascii="Arial" w:hAnsi="Arial" w:cs="Arial"/>
-          <w:sz w:val="24"/>
-          <w:szCs w:val="24"/>
-        </w:rPr>
-        <w:t>(). Estos archivos pueden ser analizados con herramientas como Excel o MATLAB.</w:t>
+        <w:t xml:space="preserve"> Para facilitar el análisis y la visualización, las matrices de los canales de color y la imagen en escala de grises se guardan en archivos CSV utilizando numpy.savetxt(). Estos archivos pueden ser analizados con herramientas como Excel o MATLAB.</w:t>
       </w:r>
     </w:p>
     <w:p>
@@ -1328,25 +1242,7 @@
           <w:sz w:val="24"/>
           <w:szCs w:val="24"/>
         </w:rPr>
-        <w:t xml:space="preserve">El primer paso consiste en importar las librerías necesarias para la manipulación y procesamiento de imágenes. En este caso, se utilizan cv2 para el manejo de imágenes y </w:t>
-      </w:r>
-      <w:proofErr w:type="spellStart"/>
-      <w:r>
-        <w:rPr>
-          <w:rFonts w:ascii="Arial" w:hAnsi="Arial" w:cs="Arial"/>
-          <w:sz w:val="24"/>
-          <w:szCs w:val="24"/>
-        </w:rPr>
-        <w:t>numpy</w:t>
-      </w:r>
-      <w:proofErr w:type="spellEnd"/>
-      <w:r>
-        <w:rPr>
-          <w:rFonts w:ascii="Arial" w:hAnsi="Arial" w:cs="Arial"/>
-          <w:sz w:val="24"/>
-          <w:szCs w:val="24"/>
-        </w:rPr>
-        <w:t xml:space="preserve"> para la manipulación de matrices.</w:t>
+        <w:t>El primer paso consiste en importar las librerías necesarias para la manipulación y procesamiento de imágenes. En este caso, se utilizan cv2 para el manejo de imágenes y numpy para la manipulación de matrices.</w:t>
       </w:r>
     </w:p>
     <w:p>
@@ -1363,7 +1259,6 @@
           <w14:ligatures w14:val="none"/>
         </w:rPr>
       </w:pPr>
-      <w:proofErr w:type="spellStart"/>
       <w:r>
         <w:rPr>
           <w:rFonts w:ascii="Consolas" w:eastAsia="Times New Roman" w:hAnsi="Consolas" w:cs="Times New Roman"/>
@@ -1376,7 +1271,6 @@
         </w:rPr>
         <w:t>import</w:t>
       </w:r>
-      <w:proofErr w:type="spellEnd"/>
       <w:r>
         <w:rPr>
           <w:rFonts w:ascii="Consolas" w:eastAsia="Times New Roman" w:hAnsi="Consolas" w:cs="Times New Roman"/>
@@ -1404,7 +1298,6 @@
           <w14:ligatures w14:val="none"/>
         </w:rPr>
       </w:pPr>
-      <w:proofErr w:type="spellStart"/>
       <w:r>
         <w:rPr>
           <w:rFonts w:ascii="Consolas" w:eastAsia="Times New Roman" w:hAnsi="Consolas" w:cs="Times New Roman"/>
@@ -1417,44 +1310,17 @@
         </w:rPr>
         <w:t>import</w:t>
       </w:r>
-      <w:proofErr w:type="spellEnd"/>
-      <w:r>
-        <w:rPr>
-          <w:rFonts w:ascii="Consolas" w:eastAsia="Times New Roman" w:hAnsi="Consolas" w:cs="Times New Roman"/>
-          <w:color w:val="D4D4D4"/>
-          <w:kern w:val="0"/>
-          <w:sz w:val="21"/>
-          <w:szCs w:val="21"/>
-          <w:lang w:eastAsia="es-MX"/>
-          <w14:ligatures w14:val="none"/>
-        </w:rPr>
-        <w:t xml:space="preserve"> </w:t>
-      </w:r>
-      <w:proofErr w:type="spellStart"/>
-      <w:r>
-        <w:rPr>
-          <w:rFonts w:ascii="Consolas" w:eastAsia="Times New Roman" w:hAnsi="Consolas" w:cs="Times New Roman"/>
-          <w:color w:val="D4D4D4"/>
-          <w:kern w:val="0"/>
-          <w:sz w:val="21"/>
-          <w:szCs w:val="21"/>
-          <w:lang w:eastAsia="es-MX"/>
-          <w14:ligatures w14:val="none"/>
-        </w:rPr>
-        <w:t>numpy</w:t>
-      </w:r>
-      <w:proofErr w:type="spellEnd"/>
-      <w:r>
-        <w:rPr>
-          <w:rFonts w:ascii="Consolas" w:eastAsia="Times New Roman" w:hAnsi="Consolas" w:cs="Times New Roman"/>
-          <w:color w:val="D4D4D4"/>
-          <w:kern w:val="0"/>
-          <w:sz w:val="21"/>
-          <w:szCs w:val="21"/>
-          <w:lang w:eastAsia="es-MX"/>
-          <w14:ligatures w14:val="none"/>
-        </w:rPr>
-        <w:t xml:space="preserve"> </w:t>
+      <w:r>
+        <w:rPr>
+          <w:rFonts w:ascii="Consolas" w:eastAsia="Times New Roman" w:hAnsi="Consolas" w:cs="Times New Roman"/>
+          <w:color w:val="D4D4D4"/>
+          <w:kern w:val="0"/>
+          <w:sz w:val="21"/>
+          <w:szCs w:val="21"/>
+          <w:lang w:eastAsia="es-MX"/>
+          <w14:ligatures w14:val="none"/>
+        </w:rPr>
+        <w:t xml:space="preserve"> numpy </w:t>
       </w:r>
       <w:r>
         <w:rPr>
@@ -1595,7 +1461,6 @@
           <w14:ligatures w14:val="none"/>
         </w:rPr>
       </w:pPr>
-      <w:proofErr w:type="spellStart"/>
       <w:r>
         <w:rPr>
           <w:rFonts w:ascii="Consolas" w:eastAsia="Times New Roman" w:hAnsi="Consolas" w:cs="Times New Roman"/>
@@ -1608,7 +1473,6 @@
         </w:rPr>
         <w:t>if</w:t>
       </w:r>
-      <w:proofErr w:type="spellEnd"/>
       <w:r>
         <w:rPr>
           <w:rFonts w:ascii="Consolas" w:eastAsia="Times New Roman" w:hAnsi="Consolas" w:cs="Times New Roman"/>
@@ -1621,7 +1485,6 @@
         </w:rPr>
         <w:t xml:space="preserve"> imagen </w:t>
       </w:r>
-      <w:proofErr w:type="spellStart"/>
       <w:r>
         <w:rPr>
           <w:rFonts w:ascii="Consolas" w:eastAsia="Times New Roman" w:hAnsi="Consolas" w:cs="Times New Roman"/>
@@ -1634,7 +1497,6 @@
         </w:rPr>
         <w:t>is</w:t>
       </w:r>
-      <w:proofErr w:type="spellEnd"/>
       <w:r>
         <w:rPr>
           <w:rFonts w:ascii="Consolas" w:eastAsia="Times New Roman" w:hAnsi="Consolas" w:cs="Times New Roman"/>
@@ -1647,7 +1509,6 @@
         </w:rPr>
         <w:t xml:space="preserve"> </w:t>
       </w:r>
-      <w:proofErr w:type="spellStart"/>
       <w:r>
         <w:rPr>
           <w:rFonts w:ascii="Consolas" w:eastAsia="Times New Roman" w:hAnsi="Consolas" w:cs="Times New Roman"/>
@@ -1660,7 +1521,6 @@
         </w:rPr>
         <w:t>None</w:t>
       </w:r>
-      <w:proofErr w:type="spellEnd"/>
       <w:r>
         <w:rPr>
           <w:rFonts w:ascii="Consolas" w:eastAsia="Times New Roman" w:hAnsi="Consolas" w:cs="Times New Roman"/>
@@ -1698,36 +1558,8 @@
           <w:lang w:eastAsia="es-MX"/>
           <w14:ligatures w14:val="none"/>
         </w:rPr>
-        <w:t xml:space="preserve">    </w:t>
-      </w:r>
-      <w:proofErr w:type="spellStart"/>
-      <w:proofErr w:type="gramStart"/>
-      <w:r>
-        <w:rPr>
-          <w:rFonts w:ascii="Consolas" w:eastAsia="Times New Roman" w:hAnsi="Consolas" w:cs="Times New Roman"/>
-          <w:color w:val="D4D4D4"/>
-          <w:kern w:val="0"/>
-          <w:sz w:val="21"/>
-          <w:szCs w:val="21"/>
-          <w:lang w:eastAsia="es-MX"/>
-          <w14:ligatures w14:val="none"/>
-        </w:rPr>
-        <w:t>print</w:t>
-      </w:r>
-      <w:proofErr w:type="spellEnd"/>
-      <w:r>
-        <w:rPr>
-          <w:rFonts w:ascii="Consolas" w:eastAsia="Times New Roman" w:hAnsi="Consolas" w:cs="Times New Roman"/>
-          <w:color w:val="D4D4D4"/>
-          <w:kern w:val="0"/>
-          <w:sz w:val="21"/>
-          <w:szCs w:val="21"/>
-          <w:lang w:eastAsia="es-MX"/>
-          <w14:ligatures w14:val="none"/>
-        </w:rPr>
-        <w:t>(</w:t>
-      </w:r>
-      <w:proofErr w:type="gramEnd"/>
+        <w:t>    print(</w:t>
+      </w:r>
       <w:r>
         <w:rPr>
           <w:rFonts w:ascii="Consolas" w:eastAsia="Times New Roman" w:hAnsi="Consolas" w:cs="Times New Roman"/>
@@ -1872,27 +1704,7 @@
           <w:sz w:val="24"/>
           <w:szCs w:val="24"/>
         </w:rPr>
-        <w:t xml:space="preserve">Cada canal de color se guarda en un archivo CSV usando </w:t>
-      </w:r>
-      <w:proofErr w:type="spellStart"/>
-      <w:proofErr w:type="gramStart"/>
-      <w:r>
-        <w:rPr>
-          <w:rFonts w:ascii="Arial" w:hAnsi="Arial" w:cs="Arial"/>
-          <w:sz w:val="24"/>
-          <w:szCs w:val="24"/>
-        </w:rPr>
-        <w:t>numpy.savetxt</w:t>
-      </w:r>
-      <w:proofErr w:type="spellEnd"/>
-      <w:proofErr w:type="gramEnd"/>
-      <w:r>
-        <w:rPr>
-          <w:rFonts w:ascii="Arial" w:hAnsi="Arial" w:cs="Arial"/>
-          <w:sz w:val="24"/>
-          <w:szCs w:val="24"/>
-        </w:rPr>
-        <w:t>(). Estos archivos CSV contienen la matriz de cada canal, facilitando el análisis de los valores de los píxeles en otras herramientas o programas.</w:t>
+        <w:t>Cada canal de color se guarda en un archivo CSV usando numpy.savetxt(). Estos archivos CSV contienen la matriz de cada canal, facilitando el análisis de los valores de los píxeles en otras herramientas o programas.</w:t>
       </w:r>
     </w:p>
     <w:p>
@@ -1909,33 +1721,17 @@
           <w14:ligatures w14:val="none"/>
         </w:rPr>
       </w:pPr>
-      <w:proofErr w:type="spellStart"/>
-      <w:proofErr w:type="gramStart"/>
-      <w:r>
-        <w:rPr>
-          <w:rFonts w:ascii="Consolas" w:eastAsia="Times New Roman" w:hAnsi="Consolas" w:cs="Times New Roman"/>
-          <w:color w:val="D4D4D4"/>
-          <w:kern w:val="0"/>
-          <w:sz w:val="21"/>
-          <w:szCs w:val="21"/>
-          <w:lang w:eastAsia="es-MX"/>
-          <w14:ligatures w14:val="none"/>
-        </w:rPr>
-        <w:t>np.savetxt</w:t>
-      </w:r>
-      <w:proofErr w:type="spellEnd"/>
-      <w:proofErr w:type="gramEnd"/>
-      <w:r>
-        <w:rPr>
-          <w:rFonts w:ascii="Consolas" w:eastAsia="Times New Roman" w:hAnsi="Consolas" w:cs="Times New Roman"/>
-          <w:color w:val="D4D4D4"/>
-          <w:kern w:val="0"/>
-          <w:sz w:val="21"/>
-          <w:szCs w:val="21"/>
-          <w:lang w:eastAsia="es-MX"/>
-          <w14:ligatures w14:val="none"/>
-        </w:rPr>
-        <w:t>(</w:t>
+      <w:r>
+        <w:rPr>
+          <w:rFonts w:ascii="Consolas" w:eastAsia="Times New Roman" w:hAnsi="Consolas" w:cs="Times New Roman"/>
+          <w:color w:val="D4D4D4"/>
+          <w:kern w:val="0"/>
+          <w:sz w:val="21"/>
+          <w:szCs w:val="21"/>
+          <w:lang w:eastAsia="es-MX"/>
+          <w14:ligatures w14:val="none"/>
+        </w:rPr>
+        <w:t>np.savetxt(</w:t>
       </w:r>
       <w:r>
         <w:rPr>
@@ -1959,33 +1755,7 @@
           <w:lang w:eastAsia="es-MX"/>
           <w14:ligatures w14:val="none"/>
         </w:rPr>
-        <w:t xml:space="preserve">, b, </w:t>
-      </w:r>
-      <w:proofErr w:type="spellStart"/>
-      <w:r>
-        <w:rPr>
-          <w:rFonts w:ascii="Consolas" w:eastAsia="Times New Roman" w:hAnsi="Consolas" w:cs="Times New Roman"/>
-          <w:color w:val="D4D4D4"/>
-          <w:kern w:val="0"/>
-          <w:sz w:val="21"/>
-          <w:szCs w:val="21"/>
-          <w:lang w:eastAsia="es-MX"/>
-          <w14:ligatures w14:val="none"/>
-        </w:rPr>
-        <w:t>delimiter</w:t>
-      </w:r>
-      <w:proofErr w:type="spellEnd"/>
-      <w:r>
-        <w:rPr>
-          <w:rFonts w:ascii="Consolas" w:eastAsia="Times New Roman" w:hAnsi="Consolas" w:cs="Times New Roman"/>
-          <w:color w:val="D4D4D4"/>
-          <w:kern w:val="0"/>
-          <w:sz w:val="21"/>
-          <w:szCs w:val="21"/>
-          <w:lang w:eastAsia="es-MX"/>
-          <w14:ligatures w14:val="none"/>
-        </w:rPr>
-        <w:t>=</w:t>
+        <w:t>, b, delimiter=</w:t>
       </w:r>
       <w:r>
         <w:rPr>
@@ -2009,33 +1779,7 @@
           <w:lang w:eastAsia="es-MX"/>
           <w14:ligatures w14:val="none"/>
         </w:rPr>
-        <w:t xml:space="preserve">, </w:t>
-      </w:r>
-      <w:proofErr w:type="spellStart"/>
-      <w:r>
-        <w:rPr>
-          <w:rFonts w:ascii="Consolas" w:eastAsia="Times New Roman" w:hAnsi="Consolas" w:cs="Times New Roman"/>
-          <w:color w:val="D4D4D4"/>
-          <w:kern w:val="0"/>
-          <w:sz w:val="21"/>
-          <w:szCs w:val="21"/>
-          <w:lang w:eastAsia="es-MX"/>
-          <w14:ligatures w14:val="none"/>
-        </w:rPr>
-        <w:t>fmt</w:t>
-      </w:r>
-      <w:proofErr w:type="spellEnd"/>
-      <w:r>
-        <w:rPr>
-          <w:rFonts w:ascii="Consolas" w:eastAsia="Times New Roman" w:hAnsi="Consolas" w:cs="Times New Roman"/>
-          <w:color w:val="D4D4D4"/>
-          <w:kern w:val="0"/>
-          <w:sz w:val="21"/>
-          <w:szCs w:val="21"/>
-          <w:lang w:eastAsia="es-MX"/>
-          <w14:ligatures w14:val="none"/>
-        </w:rPr>
-        <w:t>=</w:t>
+        <w:t>, fmt=</w:t>
       </w:r>
       <w:r>
         <w:rPr>
@@ -2076,33 +1820,17 @@
           <w14:ligatures w14:val="none"/>
         </w:rPr>
       </w:pPr>
-      <w:proofErr w:type="spellStart"/>
-      <w:proofErr w:type="gramStart"/>
-      <w:r>
-        <w:rPr>
-          <w:rFonts w:ascii="Consolas" w:eastAsia="Times New Roman" w:hAnsi="Consolas" w:cs="Times New Roman"/>
-          <w:color w:val="D4D4D4"/>
-          <w:kern w:val="0"/>
-          <w:sz w:val="21"/>
-          <w:szCs w:val="21"/>
-          <w:lang w:eastAsia="es-MX"/>
-          <w14:ligatures w14:val="none"/>
-        </w:rPr>
-        <w:t>np.savetxt</w:t>
-      </w:r>
-      <w:proofErr w:type="spellEnd"/>
-      <w:proofErr w:type="gramEnd"/>
-      <w:r>
-        <w:rPr>
-          <w:rFonts w:ascii="Consolas" w:eastAsia="Times New Roman" w:hAnsi="Consolas" w:cs="Times New Roman"/>
-          <w:color w:val="D4D4D4"/>
-          <w:kern w:val="0"/>
-          <w:sz w:val="21"/>
-          <w:szCs w:val="21"/>
-          <w:lang w:eastAsia="es-MX"/>
-          <w14:ligatures w14:val="none"/>
-        </w:rPr>
-        <w:t>(</w:t>
+      <w:r>
+        <w:rPr>
+          <w:rFonts w:ascii="Consolas" w:eastAsia="Times New Roman" w:hAnsi="Consolas" w:cs="Times New Roman"/>
+          <w:color w:val="D4D4D4"/>
+          <w:kern w:val="0"/>
+          <w:sz w:val="21"/>
+          <w:szCs w:val="21"/>
+          <w:lang w:eastAsia="es-MX"/>
+          <w14:ligatures w14:val="none"/>
+        </w:rPr>
+        <w:t>np.savetxt(</w:t>
       </w:r>
       <w:r>
         <w:rPr>
@@ -2126,33 +1854,7 @@
           <w:lang w:eastAsia="es-MX"/>
           <w14:ligatures w14:val="none"/>
         </w:rPr>
-        <w:t xml:space="preserve">, g, </w:t>
-      </w:r>
-      <w:proofErr w:type="spellStart"/>
-      <w:r>
-        <w:rPr>
-          <w:rFonts w:ascii="Consolas" w:eastAsia="Times New Roman" w:hAnsi="Consolas" w:cs="Times New Roman"/>
-          <w:color w:val="D4D4D4"/>
-          <w:kern w:val="0"/>
-          <w:sz w:val="21"/>
-          <w:szCs w:val="21"/>
-          <w:lang w:eastAsia="es-MX"/>
-          <w14:ligatures w14:val="none"/>
-        </w:rPr>
-        <w:t>delimiter</w:t>
-      </w:r>
-      <w:proofErr w:type="spellEnd"/>
-      <w:r>
-        <w:rPr>
-          <w:rFonts w:ascii="Consolas" w:eastAsia="Times New Roman" w:hAnsi="Consolas" w:cs="Times New Roman"/>
-          <w:color w:val="D4D4D4"/>
-          <w:kern w:val="0"/>
-          <w:sz w:val="21"/>
-          <w:szCs w:val="21"/>
-          <w:lang w:eastAsia="es-MX"/>
-          <w14:ligatures w14:val="none"/>
-        </w:rPr>
-        <w:t>=</w:t>
+        <w:t>, g, delimiter=</w:t>
       </w:r>
       <w:r>
         <w:rPr>
@@ -2176,33 +1878,7 @@
           <w:lang w:eastAsia="es-MX"/>
           <w14:ligatures w14:val="none"/>
         </w:rPr>
-        <w:t xml:space="preserve">, </w:t>
-      </w:r>
-      <w:proofErr w:type="spellStart"/>
-      <w:r>
-        <w:rPr>
-          <w:rFonts w:ascii="Consolas" w:eastAsia="Times New Roman" w:hAnsi="Consolas" w:cs="Times New Roman"/>
-          <w:color w:val="D4D4D4"/>
-          <w:kern w:val="0"/>
-          <w:sz w:val="21"/>
-          <w:szCs w:val="21"/>
-          <w:lang w:eastAsia="es-MX"/>
-          <w14:ligatures w14:val="none"/>
-        </w:rPr>
-        <w:t>fmt</w:t>
-      </w:r>
-      <w:proofErr w:type="spellEnd"/>
-      <w:r>
-        <w:rPr>
-          <w:rFonts w:ascii="Consolas" w:eastAsia="Times New Roman" w:hAnsi="Consolas" w:cs="Times New Roman"/>
-          <w:color w:val="D4D4D4"/>
-          <w:kern w:val="0"/>
-          <w:sz w:val="21"/>
-          <w:szCs w:val="21"/>
-          <w:lang w:eastAsia="es-MX"/>
-          <w14:ligatures w14:val="none"/>
-        </w:rPr>
-        <w:t>=</w:t>
+        <w:t>, fmt=</w:t>
       </w:r>
       <w:r>
         <w:rPr>
@@ -2243,33 +1919,17 @@
           <w14:ligatures w14:val="none"/>
         </w:rPr>
       </w:pPr>
-      <w:proofErr w:type="spellStart"/>
-      <w:proofErr w:type="gramStart"/>
-      <w:r>
-        <w:rPr>
-          <w:rFonts w:ascii="Consolas" w:eastAsia="Times New Roman" w:hAnsi="Consolas" w:cs="Times New Roman"/>
-          <w:color w:val="D4D4D4"/>
-          <w:kern w:val="0"/>
-          <w:sz w:val="21"/>
-          <w:szCs w:val="21"/>
-          <w:lang w:eastAsia="es-MX"/>
-          <w14:ligatures w14:val="none"/>
-        </w:rPr>
-        <w:t>np.savetxt</w:t>
-      </w:r>
-      <w:proofErr w:type="spellEnd"/>
-      <w:proofErr w:type="gramEnd"/>
-      <w:r>
-        <w:rPr>
-          <w:rFonts w:ascii="Consolas" w:eastAsia="Times New Roman" w:hAnsi="Consolas" w:cs="Times New Roman"/>
-          <w:color w:val="D4D4D4"/>
-          <w:kern w:val="0"/>
-          <w:sz w:val="21"/>
-          <w:szCs w:val="21"/>
-          <w:lang w:eastAsia="es-MX"/>
-          <w14:ligatures w14:val="none"/>
-        </w:rPr>
-        <w:t>(</w:t>
+      <w:r>
+        <w:rPr>
+          <w:rFonts w:ascii="Consolas" w:eastAsia="Times New Roman" w:hAnsi="Consolas" w:cs="Times New Roman"/>
+          <w:color w:val="D4D4D4"/>
+          <w:kern w:val="0"/>
+          <w:sz w:val="21"/>
+          <w:szCs w:val="21"/>
+          <w:lang w:eastAsia="es-MX"/>
+          <w14:ligatures w14:val="none"/>
+        </w:rPr>
+        <w:t>np.savetxt(</w:t>
       </w:r>
       <w:r>
         <w:rPr>
@@ -2293,33 +1953,7 @@
           <w:lang w:eastAsia="es-MX"/>
           <w14:ligatures w14:val="none"/>
         </w:rPr>
-        <w:t xml:space="preserve">, r, </w:t>
-      </w:r>
-      <w:proofErr w:type="spellStart"/>
-      <w:r>
-        <w:rPr>
-          <w:rFonts w:ascii="Consolas" w:eastAsia="Times New Roman" w:hAnsi="Consolas" w:cs="Times New Roman"/>
-          <w:color w:val="D4D4D4"/>
-          <w:kern w:val="0"/>
-          <w:sz w:val="21"/>
-          <w:szCs w:val="21"/>
-          <w:lang w:eastAsia="es-MX"/>
-          <w14:ligatures w14:val="none"/>
-        </w:rPr>
-        <w:t>delimiter</w:t>
-      </w:r>
-      <w:proofErr w:type="spellEnd"/>
-      <w:r>
-        <w:rPr>
-          <w:rFonts w:ascii="Consolas" w:eastAsia="Times New Roman" w:hAnsi="Consolas" w:cs="Times New Roman"/>
-          <w:color w:val="D4D4D4"/>
-          <w:kern w:val="0"/>
-          <w:sz w:val="21"/>
-          <w:szCs w:val="21"/>
-          <w:lang w:eastAsia="es-MX"/>
-          <w14:ligatures w14:val="none"/>
-        </w:rPr>
-        <w:t>=</w:t>
+        <w:t>, r, delimiter=</w:t>
       </w:r>
       <w:r>
         <w:rPr>
@@ -2343,33 +1977,7 @@
           <w:lang w:eastAsia="es-MX"/>
           <w14:ligatures w14:val="none"/>
         </w:rPr>
-        <w:t xml:space="preserve">, </w:t>
-      </w:r>
-      <w:proofErr w:type="spellStart"/>
-      <w:r>
-        <w:rPr>
-          <w:rFonts w:ascii="Consolas" w:eastAsia="Times New Roman" w:hAnsi="Consolas" w:cs="Times New Roman"/>
-          <w:color w:val="D4D4D4"/>
-          <w:kern w:val="0"/>
-          <w:sz w:val="21"/>
-          <w:szCs w:val="21"/>
-          <w:lang w:eastAsia="es-MX"/>
-          <w14:ligatures w14:val="none"/>
-        </w:rPr>
-        <w:t>fmt</w:t>
-      </w:r>
-      <w:proofErr w:type="spellEnd"/>
-      <w:r>
-        <w:rPr>
-          <w:rFonts w:ascii="Consolas" w:eastAsia="Times New Roman" w:hAnsi="Consolas" w:cs="Times New Roman"/>
-          <w:color w:val="D4D4D4"/>
-          <w:kern w:val="0"/>
-          <w:sz w:val="21"/>
-          <w:szCs w:val="21"/>
-          <w:lang w:eastAsia="es-MX"/>
-          <w14:ligatures w14:val="none"/>
-        </w:rPr>
-        <w:t>=</w:t>
+        <w:t>, fmt=</w:t>
       </w:r>
       <w:r>
         <w:rPr>
@@ -2410,34 +2018,18 @@
           <w14:ligatures w14:val="none"/>
         </w:rPr>
       </w:pPr>
-      <w:proofErr w:type="spellStart"/>
-      <w:proofErr w:type="gramStart"/>
-      <w:r>
-        <w:rPr>
-          <w:rFonts w:ascii="Consolas" w:eastAsia="Times New Roman" w:hAnsi="Consolas" w:cs="Times New Roman"/>
-          <w:color w:val="D4D4D4"/>
-          <w:kern w:val="0"/>
-          <w:sz w:val="21"/>
-          <w:szCs w:val="21"/>
-          <w:lang w:eastAsia="es-MX"/>
-          <w14:ligatures w14:val="none"/>
-        </w:rPr>
-        <w:t>print</w:t>
-      </w:r>
-      <w:proofErr w:type="spellEnd"/>
-      <w:r>
-        <w:rPr>
-          <w:rFonts w:ascii="Consolas" w:eastAsia="Times New Roman" w:hAnsi="Consolas" w:cs="Times New Roman"/>
-          <w:color w:val="D4D4D4"/>
-          <w:kern w:val="0"/>
-          <w:sz w:val="21"/>
-          <w:szCs w:val="21"/>
-          <w:lang w:eastAsia="es-MX"/>
-          <w14:ligatures w14:val="none"/>
-        </w:rPr>
-        <w:t>(</w:t>
-      </w:r>
-      <w:proofErr w:type="gramEnd"/>
+      <w:r>
+        <w:rPr>
+          <w:rFonts w:ascii="Consolas" w:eastAsia="Times New Roman" w:hAnsi="Consolas" w:cs="Times New Roman"/>
+          <w:color w:val="D4D4D4"/>
+          <w:kern w:val="0"/>
+          <w:sz w:val="21"/>
+          <w:szCs w:val="21"/>
+          <w:lang w:eastAsia="es-MX"/>
+          <w14:ligatures w14:val="none"/>
+        </w:rPr>
+        <w:t>print(</w:t>
+      </w:r>
       <w:r>
         <w:rPr>
           <w:rFonts w:ascii="Consolas" w:eastAsia="Times New Roman" w:hAnsi="Consolas" w:cs="Times New Roman"/>
@@ -2622,31 +2214,17 @@
           <w14:ligatures w14:val="none"/>
         </w:rPr>
       </w:pPr>
-      <w:proofErr w:type="spellStart"/>
-      <w:r>
-        <w:rPr>
-          <w:rFonts w:ascii="Consolas" w:eastAsia="Times New Roman" w:hAnsi="Consolas" w:cs="Times New Roman"/>
-          <w:color w:val="D4D4D4"/>
-          <w:kern w:val="0"/>
-          <w:sz w:val="21"/>
-          <w:szCs w:val="21"/>
-          <w:lang w:eastAsia="es-MX"/>
-          <w14:ligatures w14:val="none"/>
-        </w:rPr>
-        <w:t>gray_image</w:t>
-      </w:r>
-      <w:proofErr w:type="spellEnd"/>
-      <w:r>
-        <w:rPr>
-          <w:rFonts w:ascii="Consolas" w:eastAsia="Times New Roman" w:hAnsi="Consolas" w:cs="Times New Roman"/>
-          <w:color w:val="D4D4D4"/>
-          <w:kern w:val="0"/>
-          <w:sz w:val="21"/>
-          <w:szCs w:val="21"/>
-          <w:lang w:eastAsia="es-MX"/>
-          <w14:ligatures w14:val="none"/>
-        </w:rPr>
-        <w:t xml:space="preserve"> = cv2.cvtColor(imagen, cv2.COLOR_BGR2GRAY)</w:t>
+      <w:r>
+        <w:rPr>
+          <w:rFonts w:ascii="Consolas" w:eastAsia="Times New Roman" w:hAnsi="Consolas" w:cs="Times New Roman"/>
+          <w:color w:val="D4D4D4"/>
+          <w:kern w:val="0"/>
+          <w:sz w:val="21"/>
+          <w:szCs w:val="21"/>
+          <w:lang w:eastAsia="es-MX"/>
+          <w14:ligatures w14:val="none"/>
+        </w:rPr>
+        <w:t>gray_image = cv2.cvtColor(imagen, cv2.COLOR_BGR2GRAY)</w:t>
       </w:r>
     </w:p>
     <w:p>
@@ -2693,27 +2271,7 @@
           <w:sz w:val="24"/>
           <w:szCs w:val="24"/>
         </w:rPr>
-        <w:t xml:space="preserve">La matriz resultante de la conversión a escala de grises se guarda en un archivo CSV utilizando </w:t>
-      </w:r>
-      <w:proofErr w:type="spellStart"/>
-      <w:proofErr w:type="gramStart"/>
-      <w:r>
-        <w:rPr>
-          <w:rFonts w:ascii="Arial" w:hAnsi="Arial" w:cs="Arial"/>
-          <w:sz w:val="24"/>
-          <w:szCs w:val="24"/>
-        </w:rPr>
-        <w:t>numpy.savetxt</w:t>
-      </w:r>
-      <w:proofErr w:type="spellEnd"/>
-      <w:proofErr w:type="gramEnd"/>
-      <w:r>
-        <w:rPr>
-          <w:rFonts w:ascii="Arial" w:hAnsi="Arial" w:cs="Arial"/>
-          <w:sz w:val="24"/>
-          <w:szCs w:val="24"/>
-        </w:rPr>
-        <w:t>(). Esto permite analizar cómo se distribuyen las intensidades de gris en la imagen.</w:t>
+        <w:t>La matriz resultante de la conversión a escala de grises se guarda en un archivo CSV utilizando numpy.savetxt(). Esto permite analizar cómo se distribuyen las intensidades de gris en la imagen.</w:t>
       </w:r>
     </w:p>
     <w:p>
@@ -2730,33 +2288,17 @@
           <w14:ligatures w14:val="none"/>
         </w:rPr>
       </w:pPr>
-      <w:proofErr w:type="spellStart"/>
-      <w:proofErr w:type="gramStart"/>
-      <w:r>
-        <w:rPr>
-          <w:rFonts w:ascii="Consolas" w:eastAsia="Times New Roman" w:hAnsi="Consolas" w:cs="Times New Roman"/>
-          <w:color w:val="D4D4D4"/>
-          <w:kern w:val="0"/>
-          <w:sz w:val="21"/>
-          <w:szCs w:val="21"/>
-          <w:lang w:eastAsia="es-MX"/>
-          <w14:ligatures w14:val="none"/>
-        </w:rPr>
-        <w:t>np.savetxt</w:t>
-      </w:r>
-      <w:proofErr w:type="spellEnd"/>
-      <w:proofErr w:type="gramEnd"/>
-      <w:r>
-        <w:rPr>
-          <w:rFonts w:ascii="Consolas" w:eastAsia="Times New Roman" w:hAnsi="Consolas" w:cs="Times New Roman"/>
-          <w:color w:val="D4D4D4"/>
-          <w:kern w:val="0"/>
-          <w:sz w:val="21"/>
-          <w:szCs w:val="21"/>
-          <w:lang w:eastAsia="es-MX"/>
-          <w14:ligatures w14:val="none"/>
-        </w:rPr>
-        <w:t>(</w:t>
+      <w:r>
+        <w:rPr>
+          <w:rFonts w:ascii="Consolas" w:eastAsia="Times New Roman" w:hAnsi="Consolas" w:cs="Times New Roman"/>
+          <w:color w:val="D4D4D4"/>
+          <w:kern w:val="0"/>
+          <w:sz w:val="21"/>
+          <w:szCs w:val="21"/>
+          <w:lang w:eastAsia="es-MX"/>
+          <w14:ligatures w14:val="none"/>
+        </w:rPr>
+        <w:t>np.savetxt(</w:t>
       </w:r>
       <w:r>
         <w:rPr>
@@ -2780,59 +2322,7 @@
           <w:lang w:eastAsia="es-MX"/>
           <w14:ligatures w14:val="none"/>
         </w:rPr>
-        <w:t xml:space="preserve">, </w:t>
-      </w:r>
-      <w:proofErr w:type="spellStart"/>
-      <w:r>
-        <w:rPr>
-          <w:rFonts w:ascii="Consolas" w:eastAsia="Times New Roman" w:hAnsi="Consolas" w:cs="Times New Roman"/>
-          <w:color w:val="D4D4D4"/>
-          <w:kern w:val="0"/>
-          <w:sz w:val="21"/>
-          <w:szCs w:val="21"/>
-          <w:lang w:eastAsia="es-MX"/>
-          <w14:ligatures w14:val="none"/>
-        </w:rPr>
-        <w:t>gray_image</w:t>
-      </w:r>
-      <w:proofErr w:type="spellEnd"/>
-      <w:r>
-        <w:rPr>
-          <w:rFonts w:ascii="Consolas" w:eastAsia="Times New Roman" w:hAnsi="Consolas" w:cs="Times New Roman"/>
-          <w:color w:val="D4D4D4"/>
-          <w:kern w:val="0"/>
-          <w:sz w:val="21"/>
-          <w:szCs w:val="21"/>
-          <w:lang w:eastAsia="es-MX"/>
-          <w14:ligatures w14:val="none"/>
-        </w:rPr>
-        <w:t xml:space="preserve">, </w:t>
-      </w:r>
-      <w:proofErr w:type="spellStart"/>
-      <w:r>
-        <w:rPr>
-          <w:rFonts w:ascii="Consolas" w:eastAsia="Times New Roman" w:hAnsi="Consolas" w:cs="Times New Roman"/>
-          <w:color w:val="D4D4D4"/>
-          <w:kern w:val="0"/>
-          <w:sz w:val="21"/>
-          <w:szCs w:val="21"/>
-          <w:lang w:eastAsia="es-MX"/>
-          <w14:ligatures w14:val="none"/>
-        </w:rPr>
-        <w:t>delimiter</w:t>
-      </w:r>
-      <w:proofErr w:type="spellEnd"/>
-      <w:r>
-        <w:rPr>
-          <w:rFonts w:ascii="Consolas" w:eastAsia="Times New Roman" w:hAnsi="Consolas" w:cs="Times New Roman"/>
-          <w:color w:val="D4D4D4"/>
-          <w:kern w:val="0"/>
-          <w:sz w:val="21"/>
-          <w:szCs w:val="21"/>
-          <w:lang w:eastAsia="es-MX"/>
-          <w14:ligatures w14:val="none"/>
-        </w:rPr>
-        <w:t>=</w:t>
+        <w:t>, gray_image, delimiter=</w:t>
       </w:r>
       <w:r>
         <w:rPr>
@@ -2856,33 +2346,7 @@
           <w:lang w:eastAsia="es-MX"/>
           <w14:ligatures w14:val="none"/>
         </w:rPr>
-        <w:t xml:space="preserve">, </w:t>
-      </w:r>
-      <w:proofErr w:type="spellStart"/>
-      <w:r>
-        <w:rPr>
-          <w:rFonts w:ascii="Consolas" w:eastAsia="Times New Roman" w:hAnsi="Consolas" w:cs="Times New Roman"/>
-          <w:color w:val="D4D4D4"/>
-          <w:kern w:val="0"/>
-          <w:sz w:val="21"/>
-          <w:szCs w:val="21"/>
-          <w:lang w:eastAsia="es-MX"/>
-          <w14:ligatures w14:val="none"/>
-        </w:rPr>
-        <w:t>fmt</w:t>
-      </w:r>
-      <w:proofErr w:type="spellEnd"/>
-      <w:r>
-        <w:rPr>
-          <w:rFonts w:ascii="Consolas" w:eastAsia="Times New Roman" w:hAnsi="Consolas" w:cs="Times New Roman"/>
-          <w:color w:val="D4D4D4"/>
-          <w:kern w:val="0"/>
-          <w:sz w:val="21"/>
-          <w:szCs w:val="21"/>
-          <w:lang w:eastAsia="es-MX"/>
-          <w14:ligatures w14:val="none"/>
-        </w:rPr>
-        <w:t>=</w:t>
+        <w:t>, fmt=</w:t>
       </w:r>
       <w:r>
         <w:rPr>
@@ -2923,34 +2387,18 @@
           <w14:ligatures w14:val="none"/>
         </w:rPr>
       </w:pPr>
-      <w:proofErr w:type="spellStart"/>
-      <w:proofErr w:type="gramStart"/>
-      <w:r>
-        <w:rPr>
-          <w:rFonts w:ascii="Consolas" w:eastAsia="Times New Roman" w:hAnsi="Consolas" w:cs="Times New Roman"/>
-          <w:color w:val="D4D4D4"/>
-          <w:kern w:val="0"/>
-          <w:sz w:val="21"/>
-          <w:szCs w:val="21"/>
-          <w:lang w:eastAsia="es-MX"/>
-          <w14:ligatures w14:val="none"/>
-        </w:rPr>
-        <w:t>print</w:t>
-      </w:r>
-      <w:proofErr w:type="spellEnd"/>
-      <w:r>
-        <w:rPr>
-          <w:rFonts w:ascii="Consolas" w:eastAsia="Times New Roman" w:hAnsi="Consolas" w:cs="Times New Roman"/>
-          <w:color w:val="D4D4D4"/>
-          <w:kern w:val="0"/>
-          <w:sz w:val="21"/>
-          <w:szCs w:val="21"/>
-          <w:lang w:eastAsia="es-MX"/>
-          <w14:ligatures w14:val="none"/>
-        </w:rPr>
-        <w:t>(</w:t>
-      </w:r>
-      <w:proofErr w:type="gramEnd"/>
+      <w:r>
+        <w:rPr>
+          <w:rFonts w:ascii="Consolas" w:eastAsia="Times New Roman" w:hAnsi="Consolas" w:cs="Times New Roman"/>
+          <w:color w:val="D4D4D4"/>
+          <w:kern w:val="0"/>
+          <w:sz w:val="21"/>
+          <w:szCs w:val="21"/>
+          <w:lang w:eastAsia="es-MX"/>
+          <w14:ligatures w14:val="none"/>
+        </w:rPr>
+        <w:t>print(</w:t>
+      </w:r>
       <w:r>
         <w:rPr>
           <w:rFonts w:ascii="Consolas" w:eastAsia="Times New Roman" w:hAnsi="Consolas" w:cs="Times New Roman"/>
@@ -3097,33 +2545,7 @@
           <w:lang w:eastAsia="es-MX"/>
           <w14:ligatures w14:val="none"/>
         </w:rPr>
-        <w:t xml:space="preserve">, </w:t>
-      </w:r>
-      <w:proofErr w:type="spellStart"/>
-      <w:r>
-        <w:rPr>
-          <w:rFonts w:ascii="Consolas" w:eastAsia="Times New Roman" w:hAnsi="Consolas" w:cs="Times New Roman"/>
-          <w:color w:val="D4D4D4"/>
-          <w:kern w:val="0"/>
-          <w:sz w:val="21"/>
-          <w:szCs w:val="21"/>
-          <w:lang w:eastAsia="es-MX"/>
-          <w14:ligatures w14:val="none"/>
-        </w:rPr>
-        <w:t>gray_image</w:t>
-      </w:r>
-      <w:proofErr w:type="spellEnd"/>
-      <w:r>
-        <w:rPr>
-          <w:rFonts w:ascii="Consolas" w:eastAsia="Times New Roman" w:hAnsi="Consolas" w:cs="Times New Roman"/>
-          <w:color w:val="D4D4D4"/>
-          <w:kern w:val="0"/>
-          <w:sz w:val="21"/>
-          <w:szCs w:val="21"/>
-          <w:lang w:eastAsia="es-MX"/>
-          <w14:ligatures w14:val="none"/>
-        </w:rPr>
-        <w:t>)</w:t>
+        <w:t>, gray_image)</w:t>
       </w:r>
     </w:p>
     <w:p>
@@ -3275,7 +2697,6 @@
           <w14:ligatures w14:val="none"/>
         </w:rPr>
       </w:pPr>
-      <w:proofErr w:type="spellStart"/>
       <w:r>
         <w:rPr>
           <w:rFonts w:ascii="Consolas" w:eastAsia="Times New Roman" w:hAnsi="Consolas" w:cs="Times New Roman"/>
@@ -3288,7 +2709,6 @@
         </w:rPr>
         <w:t>import</w:t>
       </w:r>
-      <w:proofErr w:type="spellEnd"/>
       <w:r>
         <w:rPr>
           <w:rFonts w:ascii="Consolas" w:eastAsia="Times New Roman" w:hAnsi="Consolas" w:cs="Times New Roman"/>
@@ -3316,7 +2736,6 @@
           <w14:ligatures w14:val="none"/>
         </w:rPr>
       </w:pPr>
-      <w:proofErr w:type="spellStart"/>
       <w:r>
         <w:rPr>
           <w:rFonts w:ascii="Consolas" w:eastAsia="Times New Roman" w:hAnsi="Consolas" w:cs="Times New Roman"/>
@@ -3329,44 +2748,17 @@
         </w:rPr>
         <w:t>import</w:t>
       </w:r>
-      <w:proofErr w:type="spellEnd"/>
-      <w:r>
-        <w:rPr>
-          <w:rFonts w:ascii="Consolas" w:eastAsia="Times New Roman" w:hAnsi="Consolas" w:cs="Times New Roman"/>
-          <w:color w:val="D4D4D4"/>
-          <w:kern w:val="0"/>
-          <w:sz w:val="21"/>
-          <w:szCs w:val="21"/>
-          <w:lang w:eastAsia="es-MX"/>
-          <w14:ligatures w14:val="none"/>
-        </w:rPr>
-        <w:t xml:space="preserve"> </w:t>
-      </w:r>
-      <w:proofErr w:type="spellStart"/>
-      <w:r>
-        <w:rPr>
-          <w:rFonts w:ascii="Consolas" w:eastAsia="Times New Roman" w:hAnsi="Consolas" w:cs="Times New Roman"/>
-          <w:color w:val="D4D4D4"/>
-          <w:kern w:val="0"/>
-          <w:sz w:val="21"/>
-          <w:szCs w:val="21"/>
-          <w:lang w:eastAsia="es-MX"/>
-          <w14:ligatures w14:val="none"/>
-        </w:rPr>
-        <w:t>numpy</w:t>
-      </w:r>
-      <w:proofErr w:type="spellEnd"/>
-      <w:r>
-        <w:rPr>
-          <w:rFonts w:ascii="Consolas" w:eastAsia="Times New Roman" w:hAnsi="Consolas" w:cs="Times New Roman"/>
-          <w:color w:val="D4D4D4"/>
-          <w:kern w:val="0"/>
-          <w:sz w:val="21"/>
-          <w:szCs w:val="21"/>
-          <w:lang w:eastAsia="es-MX"/>
-          <w14:ligatures w14:val="none"/>
-        </w:rPr>
-        <w:t xml:space="preserve"> </w:t>
+      <w:r>
+        <w:rPr>
+          <w:rFonts w:ascii="Consolas" w:eastAsia="Times New Roman" w:hAnsi="Consolas" w:cs="Times New Roman"/>
+          <w:color w:val="D4D4D4"/>
+          <w:kern w:val="0"/>
+          <w:sz w:val="21"/>
+          <w:szCs w:val="21"/>
+          <w:lang w:eastAsia="es-MX"/>
+          <w14:ligatures w14:val="none"/>
+        </w:rPr>
+        <w:t xml:space="preserve"> numpy </w:t>
       </w:r>
       <w:r>
         <w:rPr>
@@ -3390,22 +2782,8 @@
           <w:lang w:eastAsia="es-MX"/>
           <w14:ligatures w14:val="none"/>
         </w:rPr>
-        <w:t xml:space="preserve"> </w:t>
-      </w:r>
-      <w:proofErr w:type="spellStart"/>
-      <w:r>
-        <w:rPr>
-          <w:rFonts w:ascii="Consolas" w:eastAsia="Times New Roman" w:hAnsi="Consolas" w:cs="Times New Roman"/>
-          <w:color w:val="D4D4D4"/>
-          <w:kern w:val="0"/>
-          <w:sz w:val="21"/>
-          <w:szCs w:val="21"/>
-          <w:lang w:eastAsia="es-MX"/>
-          <w14:ligatures w14:val="none"/>
-        </w:rPr>
-        <w:t>np</w:t>
-      </w:r>
-      <w:proofErr w:type="spellEnd"/>
+        <w:t xml:space="preserve"> np</w:t>
+      </w:r>
     </w:p>
     <w:p>
       <w:pPr>
@@ -3514,7 +2892,6 @@
           <w14:ligatures w14:val="none"/>
         </w:rPr>
       </w:pPr>
-      <w:proofErr w:type="spellStart"/>
       <w:r>
         <w:rPr>
           <w:rFonts w:ascii="Consolas" w:eastAsia="Times New Roman" w:hAnsi="Consolas" w:cs="Times New Roman"/>
@@ -3527,7 +2904,6 @@
         </w:rPr>
         <w:t>if</w:t>
       </w:r>
-      <w:proofErr w:type="spellEnd"/>
       <w:r>
         <w:rPr>
           <w:rFonts w:ascii="Consolas" w:eastAsia="Times New Roman" w:hAnsi="Consolas" w:cs="Times New Roman"/>
@@ -3540,7 +2916,6 @@
         </w:rPr>
         <w:t xml:space="preserve"> imagen </w:t>
       </w:r>
-      <w:proofErr w:type="spellStart"/>
       <w:r>
         <w:rPr>
           <w:rFonts w:ascii="Consolas" w:eastAsia="Times New Roman" w:hAnsi="Consolas" w:cs="Times New Roman"/>
@@ -3553,7 +2928,6 @@
         </w:rPr>
         <w:t>is</w:t>
       </w:r>
-      <w:proofErr w:type="spellEnd"/>
       <w:r>
         <w:rPr>
           <w:rFonts w:ascii="Consolas" w:eastAsia="Times New Roman" w:hAnsi="Consolas" w:cs="Times New Roman"/>
@@ -3566,7 +2940,6 @@
         </w:rPr>
         <w:t xml:space="preserve"> </w:t>
       </w:r>
-      <w:proofErr w:type="spellStart"/>
       <w:r>
         <w:rPr>
           <w:rFonts w:ascii="Consolas" w:eastAsia="Times New Roman" w:hAnsi="Consolas" w:cs="Times New Roman"/>
@@ -3579,7 +2952,6 @@
         </w:rPr>
         <w:t>None</w:t>
       </w:r>
-      <w:proofErr w:type="spellEnd"/>
       <w:r>
         <w:rPr>
           <w:rFonts w:ascii="Consolas" w:eastAsia="Times New Roman" w:hAnsi="Consolas" w:cs="Times New Roman"/>
@@ -3617,36 +2989,8 @@
           <w:lang w:eastAsia="es-MX"/>
           <w14:ligatures w14:val="none"/>
         </w:rPr>
-        <w:t xml:space="preserve">    </w:t>
-      </w:r>
-      <w:proofErr w:type="spellStart"/>
-      <w:proofErr w:type="gramStart"/>
-      <w:r>
-        <w:rPr>
-          <w:rFonts w:ascii="Consolas" w:eastAsia="Times New Roman" w:hAnsi="Consolas" w:cs="Times New Roman"/>
-          <w:color w:val="D4D4D4"/>
-          <w:kern w:val="0"/>
-          <w:sz w:val="21"/>
-          <w:szCs w:val="21"/>
-          <w:lang w:eastAsia="es-MX"/>
-          <w14:ligatures w14:val="none"/>
-        </w:rPr>
-        <w:t>print</w:t>
-      </w:r>
-      <w:proofErr w:type="spellEnd"/>
-      <w:r>
-        <w:rPr>
-          <w:rFonts w:ascii="Consolas" w:eastAsia="Times New Roman" w:hAnsi="Consolas" w:cs="Times New Roman"/>
-          <w:color w:val="D4D4D4"/>
-          <w:kern w:val="0"/>
-          <w:sz w:val="21"/>
-          <w:szCs w:val="21"/>
-          <w:lang w:eastAsia="es-MX"/>
-          <w14:ligatures w14:val="none"/>
-        </w:rPr>
-        <w:t>(</w:t>
-      </w:r>
-      <w:proofErr w:type="gramEnd"/>
+        <w:t>    print(</w:t>
+      </w:r>
       <w:r>
         <w:rPr>
           <w:rFonts w:ascii="Consolas" w:eastAsia="Times New Roman" w:hAnsi="Consolas" w:cs="Times New Roman"/>
@@ -3686,7 +3030,6 @@
           <w14:ligatures w14:val="none"/>
         </w:rPr>
       </w:pPr>
-      <w:proofErr w:type="spellStart"/>
       <w:r>
         <w:rPr>
           <w:rFonts w:ascii="Consolas" w:eastAsia="Times New Roman" w:hAnsi="Consolas" w:cs="Times New Roman"/>
@@ -3699,7 +3042,6 @@
         </w:rPr>
         <w:t>else</w:t>
       </w:r>
-      <w:proofErr w:type="spellEnd"/>
       <w:r>
         <w:rPr>
           <w:rFonts w:ascii="Consolas" w:eastAsia="Times New Roman" w:hAnsi="Consolas" w:cs="Times New Roman"/>
@@ -3857,35 +3199,7 @@
           <w:lang w:eastAsia="es-MX"/>
           <w14:ligatures w14:val="none"/>
         </w:rPr>
-        <w:t xml:space="preserve">    </w:t>
-      </w:r>
-      <w:proofErr w:type="spellStart"/>
-      <w:proofErr w:type="gramStart"/>
-      <w:r>
-        <w:rPr>
-          <w:rFonts w:ascii="Consolas" w:eastAsia="Times New Roman" w:hAnsi="Consolas" w:cs="Times New Roman"/>
-          <w:color w:val="D4D4D4"/>
-          <w:kern w:val="0"/>
-          <w:sz w:val="21"/>
-          <w:szCs w:val="21"/>
-          <w:lang w:eastAsia="es-MX"/>
-          <w14:ligatures w14:val="none"/>
-        </w:rPr>
-        <w:t>np.savetxt</w:t>
-      </w:r>
-      <w:proofErr w:type="spellEnd"/>
-      <w:proofErr w:type="gramEnd"/>
-      <w:r>
-        <w:rPr>
-          <w:rFonts w:ascii="Consolas" w:eastAsia="Times New Roman" w:hAnsi="Consolas" w:cs="Times New Roman"/>
-          <w:color w:val="D4D4D4"/>
-          <w:kern w:val="0"/>
-          <w:sz w:val="21"/>
-          <w:szCs w:val="21"/>
-          <w:lang w:eastAsia="es-MX"/>
-          <w14:ligatures w14:val="none"/>
-        </w:rPr>
-        <w:t>(</w:t>
+        <w:t>    np.savetxt(</w:t>
       </w:r>
       <w:r>
         <w:rPr>
@@ -3909,33 +3223,7 @@
           <w:lang w:eastAsia="es-MX"/>
           <w14:ligatures w14:val="none"/>
         </w:rPr>
-        <w:t xml:space="preserve">, b, </w:t>
-      </w:r>
-      <w:proofErr w:type="spellStart"/>
-      <w:r>
-        <w:rPr>
-          <w:rFonts w:ascii="Consolas" w:eastAsia="Times New Roman" w:hAnsi="Consolas" w:cs="Times New Roman"/>
-          <w:color w:val="D4D4D4"/>
-          <w:kern w:val="0"/>
-          <w:sz w:val="21"/>
-          <w:szCs w:val="21"/>
-          <w:lang w:eastAsia="es-MX"/>
-          <w14:ligatures w14:val="none"/>
-        </w:rPr>
-        <w:t>delimiter</w:t>
-      </w:r>
-      <w:proofErr w:type="spellEnd"/>
-      <w:r>
-        <w:rPr>
-          <w:rFonts w:ascii="Consolas" w:eastAsia="Times New Roman" w:hAnsi="Consolas" w:cs="Times New Roman"/>
-          <w:color w:val="D4D4D4"/>
-          <w:kern w:val="0"/>
-          <w:sz w:val="21"/>
-          <w:szCs w:val="21"/>
-          <w:lang w:eastAsia="es-MX"/>
-          <w14:ligatures w14:val="none"/>
-        </w:rPr>
-        <w:t>=</w:t>
+        <w:t>, b, delimiter=</w:t>
       </w:r>
       <w:r>
         <w:rPr>
@@ -3959,33 +3247,7 @@
           <w:lang w:eastAsia="es-MX"/>
           <w14:ligatures w14:val="none"/>
         </w:rPr>
-        <w:t xml:space="preserve">, </w:t>
-      </w:r>
-      <w:proofErr w:type="spellStart"/>
-      <w:r>
-        <w:rPr>
-          <w:rFonts w:ascii="Consolas" w:eastAsia="Times New Roman" w:hAnsi="Consolas" w:cs="Times New Roman"/>
-          <w:color w:val="D4D4D4"/>
-          <w:kern w:val="0"/>
-          <w:sz w:val="21"/>
-          <w:szCs w:val="21"/>
-          <w:lang w:eastAsia="es-MX"/>
-          <w14:ligatures w14:val="none"/>
-        </w:rPr>
-        <w:t>fmt</w:t>
-      </w:r>
-      <w:proofErr w:type="spellEnd"/>
-      <w:r>
-        <w:rPr>
-          <w:rFonts w:ascii="Consolas" w:eastAsia="Times New Roman" w:hAnsi="Consolas" w:cs="Times New Roman"/>
-          <w:color w:val="D4D4D4"/>
-          <w:kern w:val="0"/>
-          <w:sz w:val="21"/>
-          <w:szCs w:val="21"/>
-          <w:lang w:eastAsia="es-MX"/>
-          <w14:ligatures w14:val="none"/>
-        </w:rPr>
-        <w:t>=</w:t>
+        <w:t>, fmt=</w:t>
       </w:r>
       <w:r>
         <w:rPr>
@@ -4036,35 +3298,7 @@
           <w:lang w:eastAsia="es-MX"/>
           <w14:ligatures w14:val="none"/>
         </w:rPr>
-        <w:t xml:space="preserve">    </w:t>
-      </w:r>
-      <w:proofErr w:type="spellStart"/>
-      <w:proofErr w:type="gramStart"/>
-      <w:r>
-        <w:rPr>
-          <w:rFonts w:ascii="Consolas" w:eastAsia="Times New Roman" w:hAnsi="Consolas" w:cs="Times New Roman"/>
-          <w:color w:val="D4D4D4"/>
-          <w:kern w:val="0"/>
-          <w:sz w:val="21"/>
-          <w:szCs w:val="21"/>
-          <w:lang w:eastAsia="es-MX"/>
-          <w14:ligatures w14:val="none"/>
-        </w:rPr>
-        <w:t>np.savetxt</w:t>
-      </w:r>
-      <w:proofErr w:type="spellEnd"/>
-      <w:proofErr w:type="gramEnd"/>
-      <w:r>
-        <w:rPr>
-          <w:rFonts w:ascii="Consolas" w:eastAsia="Times New Roman" w:hAnsi="Consolas" w:cs="Times New Roman"/>
-          <w:color w:val="D4D4D4"/>
-          <w:kern w:val="0"/>
-          <w:sz w:val="21"/>
-          <w:szCs w:val="21"/>
-          <w:lang w:eastAsia="es-MX"/>
-          <w14:ligatures w14:val="none"/>
-        </w:rPr>
-        <w:t>(</w:t>
+        <w:t>    np.savetxt(</w:t>
       </w:r>
       <w:r>
         <w:rPr>
@@ -4088,33 +3322,7 @@
           <w:lang w:eastAsia="es-MX"/>
           <w14:ligatures w14:val="none"/>
         </w:rPr>
-        <w:t xml:space="preserve">, g, </w:t>
-      </w:r>
-      <w:proofErr w:type="spellStart"/>
-      <w:r>
-        <w:rPr>
-          <w:rFonts w:ascii="Consolas" w:eastAsia="Times New Roman" w:hAnsi="Consolas" w:cs="Times New Roman"/>
-          <w:color w:val="D4D4D4"/>
-          <w:kern w:val="0"/>
-          <w:sz w:val="21"/>
-          <w:szCs w:val="21"/>
-          <w:lang w:eastAsia="es-MX"/>
-          <w14:ligatures w14:val="none"/>
-        </w:rPr>
-        <w:t>delimiter</w:t>
-      </w:r>
-      <w:proofErr w:type="spellEnd"/>
-      <w:r>
-        <w:rPr>
-          <w:rFonts w:ascii="Consolas" w:eastAsia="Times New Roman" w:hAnsi="Consolas" w:cs="Times New Roman"/>
-          <w:color w:val="D4D4D4"/>
-          <w:kern w:val="0"/>
-          <w:sz w:val="21"/>
-          <w:szCs w:val="21"/>
-          <w:lang w:eastAsia="es-MX"/>
-          <w14:ligatures w14:val="none"/>
-        </w:rPr>
-        <w:t>=</w:t>
+        <w:t>, g, delimiter=</w:t>
       </w:r>
       <w:r>
         <w:rPr>
@@ -4138,33 +3346,7 @@
           <w:lang w:eastAsia="es-MX"/>
           <w14:ligatures w14:val="none"/>
         </w:rPr>
-        <w:t xml:space="preserve">, </w:t>
-      </w:r>
-      <w:proofErr w:type="spellStart"/>
-      <w:r>
-        <w:rPr>
-          <w:rFonts w:ascii="Consolas" w:eastAsia="Times New Roman" w:hAnsi="Consolas" w:cs="Times New Roman"/>
-          <w:color w:val="D4D4D4"/>
-          <w:kern w:val="0"/>
-          <w:sz w:val="21"/>
-          <w:szCs w:val="21"/>
-          <w:lang w:eastAsia="es-MX"/>
-          <w14:ligatures w14:val="none"/>
-        </w:rPr>
-        <w:t>fmt</w:t>
-      </w:r>
-      <w:proofErr w:type="spellEnd"/>
-      <w:r>
-        <w:rPr>
-          <w:rFonts w:ascii="Consolas" w:eastAsia="Times New Roman" w:hAnsi="Consolas" w:cs="Times New Roman"/>
-          <w:color w:val="D4D4D4"/>
-          <w:kern w:val="0"/>
-          <w:sz w:val="21"/>
-          <w:szCs w:val="21"/>
-          <w:lang w:eastAsia="es-MX"/>
-          <w14:ligatures w14:val="none"/>
-        </w:rPr>
-        <w:t>=</w:t>
+        <w:t>, fmt=</w:t>
       </w:r>
       <w:r>
         <w:rPr>
@@ -4215,35 +3397,7 @@
           <w:lang w:eastAsia="es-MX"/>
           <w14:ligatures w14:val="none"/>
         </w:rPr>
-        <w:t xml:space="preserve">    </w:t>
-      </w:r>
-      <w:proofErr w:type="spellStart"/>
-      <w:proofErr w:type="gramStart"/>
-      <w:r>
-        <w:rPr>
-          <w:rFonts w:ascii="Consolas" w:eastAsia="Times New Roman" w:hAnsi="Consolas" w:cs="Times New Roman"/>
-          <w:color w:val="D4D4D4"/>
-          <w:kern w:val="0"/>
-          <w:sz w:val="21"/>
-          <w:szCs w:val="21"/>
-          <w:lang w:eastAsia="es-MX"/>
-          <w14:ligatures w14:val="none"/>
-        </w:rPr>
-        <w:t>np.savetxt</w:t>
-      </w:r>
-      <w:proofErr w:type="spellEnd"/>
-      <w:proofErr w:type="gramEnd"/>
-      <w:r>
-        <w:rPr>
-          <w:rFonts w:ascii="Consolas" w:eastAsia="Times New Roman" w:hAnsi="Consolas" w:cs="Times New Roman"/>
-          <w:color w:val="D4D4D4"/>
-          <w:kern w:val="0"/>
-          <w:sz w:val="21"/>
-          <w:szCs w:val="21"/>
-          <w:lang w:eastAsia="es-MX"/>
-          <w14:ligatures w14:val="none"/>
-        </w:rPr>
-        <w:t>(</w:t>
+        <w:t>    np.savetxt(</w:t>
       </w:r>
       <w:r>
         <w:rPr>
@@ -4267,33 +3421,7 @@
           <w:lang w:eastAsia="es-MX"/>
           <w14:ligatures w14:val="none"/>
         </w:rPr>
-        <w:t xml:space="preserve">, r, </w:t>
-      </w:r>
-      <w:proofErr w:type="spellStart"/>
-      <w:r>
-        <w:rPr>
-          <w:rFonts w:ascii="Consolas" w:eastAsia="Times New Roman" w:hAnsi="Consolas" w:cs="Times New Roman"/>
-          <w:color w:val="D4D4D4"/>
-          <w:kern w:val="0"/>
-          <w:sz w:val="21"/>
-          <w:szCs w:val="21"/>
-          <w:lang w:eastAsia="es-MX"/>
-          <w14:ligatures w14:val="none"/>
-        </w:rPr>
-        <w:t>delimiter</w:t>
-      </w:r>
-      <w:proofErr w:type="spellEnd"/>
-      <w:r>
-        <w:rPr>
-          <w:rFonts w:ascii="Consolas" w:eastAsia="Times New Roman" w:hAnsi="Consolas" w:cs="Times New Roman"/>
-          <w:color w:val="D4D4D4"/>
-          <w:kern w:val="0"/>
-          <w:sz w:val="21"/>
-          <w:szCs w:val="21"/>
-          <w:lang w:eastAsia="es-MX"/>
-          <w14:ligatures w14:val="none"/>
-        </w:rPr>
-        <w:t>=</w:t>
+        <w:t>, r, delimiter=</w:t>
       </w:r>
       <w:r>
         <w:rPr>
@@ -4317,33 +3445,7 @@
           <w:lang w:eastAsia="es-MX"/>
           <w14:ligatures w14:val="none"/>
         </w:rPr>
-        <w:t xml:space="preserve">, </w:t>
-      </w:r>
-      <w:proofErr w:type="spellStart"/>
-      <w:r>
-        <w:rPr>
-          <w:rFonts w:ascii="Consolas" w:eastAsia="Times New Roman" w:hAnsi="Consolas" w:cs="Times New Roman"/>
-          <w:color w:val="D4D4D4"/>
-          <w:kern w:val="0"/>
-          <w:sz w:val="21"/>
-          <w:szCs w:val="21"/>
-          <w:lang w:eastAsia="es-MX"/>
-          <w14:ligatures w14:val="none"/>
-        </w:rPr>
-        <w:t>fmt</w:t>
-      </w:r>
-      <w:proofErr w:type="spellEnd"/>
-      <w:r>
-        <w:rPr>
-          <w:rFonts w:ascii="Consolas" w:eastAsia="Times New Roman" w:hAnsi="Consolas" w:cs="Times New Roman"/>
-          <w:color w:val="D4D4D4"/>
-          <w:kern w:val="0"/>
-          <w:sz w:val="21"/>
-          <w:szCs w:val="21"/>
-          <w:lang w:eastAsia="es-MX"/>
-          <w14:ligatures w14:val="none"/>
-        </w:rPr>
-        <w:t>=</w:t>
+        <w:t>, fmt=</w:t>
       </w:r>
       <w:r>
         <w:rPr>
@@ -4394,36 +3496,8 @@
           <w:lang w:eastAsia="es-MX"/>
           <w14:ligatures w14:val="none"/>
         </w:rPr>
-        <w:t xml:space="preserve">    </w:t>
-      </w:r>
-      <w:proofErr w:type="spellStart"/>
-      <w:proofErr w:type="gramStart"/>
-      <w:r>
-        <w:rPr>
-          <w:rFonts w:ascii="Consolas" w:eastAsia="Times New Roman" w:hAnsi="Consolas" w:cs="Times New Roman"/>
-          <w:color w:val="D4D4D4"/>
-          <w:kern w:val="0"/>
-          <w:sz w:val="21"/>
-          <w:szCs w:val="21"/>
-          <w:lang w:eastAsia="es-MX"/>
-          <w14:ligatures w14:val="none"/>
-        </w:rPr>
-        <w:t>print</w:t>
-      </w:r>
-      <w:proofErr w:type="spellEnd"/>
-      <w:r>
-        <w:rPr>
-          <w:rFonts w:ascii="Consolas" w:eastAsia="Times New Roman" w:hAnsi="Consolas" w:cs="Times New Roman"/>
-          <w:color w:val="D4D4D4"/>
-          <w:kern w:val="0"/>
-          <w:sz w:val="21"/>
-          <w:szCs w:val="21"/>
-          <w:lang w:eastAsia="es-MX"/>
-          <w14:ligatures w14:val="none"/>
-        </w:rPr>
-        <w:t>(</w:t>
-      </w:r>
-      <w:proofErr w:type="gramEnd"/>
+        <w:t>    print(</w:t>
+      </w:r>
       <w:r>
         <w:rPr>
           <w:rFonts w:ascii="Consolas" w:eastAsia="Times New Roman" w:hAnsi="Consolas" w:cs="Times New Roman"/>
@@ -4644,33 +3718,7 @@
           <w:lang w:eastAsia="es-MX"/>
           <w14:ligatures w14:val="none"/>
         </w:rPr>
-        <w:t xml:space="preserve">    </w:t>
-      </w:r>
-      <w:proofErr w:type="spellStart"/>
-      <w:r>
-        <w:rPr>
-          <w:rFonts w:ascii="Consolas" w:eastAsia="Times New Roman" w:hAnsi="Consolas" w:cs="Times New Roman"/>
-          <w:color w:val="D4D4D4"/>
-          <w:kern w:val="0"/>
-          <w:sz w:val="21"/>
-          <w:szCs w:val="21"/>
-          <w:lang w:eastAsia="es-MX"/>
-          <w14:ligatures w14:val="none"/>
-        </w:rPr>
-        <w:t>gray_image</w:t>
-      </w:r>
-      <w:proofErr w:type="spellEnd"/>
-      <w:r>
-        <w:rPr>
-          <w:rFonts w:ascii="Consolas" w:eastAsia="Times New Roman" w:hAnsi="Consolas" w:cs="Times New Roman"/>
-          <w:color w:val="D4D4D4"/>
-          <w:kern w:val="0"/>
-          <w:sz w:val="21"/>
-          <w:szCs w:val="21"/>
-          <w:lang w:eastAsia="es-MX"/>
-          <w14:ligatures w14:val="none"/>
-        </w:rPr>
-        <w:t xml:space="preserve"> = cv2.cvtColor(imagen, cv2.COLOR_BGR2GRAY)</w:t>
+        <w:t>    gray_image = cv2.cvtColor(imagen, cv2.COLOR_BGR2GRAY)</w:t>
       </w:r>
     </w:p>
     <w:p>
@@ -4751,35 +3799,7 @@
           <w:lang w:eastAsia="es-MX"/>
           <w14:ligatures w14:val="none"/>
         </w:rPr>
-        <w:t xml:space="preserve">    </w:t>
-      </w:r>
-      <w:proofErr w:type="spellStart"/>
-      <w:proofErr w:type="gramStart"/>
-      <w:r>
-        <w:rPr>
-          <w:rFonts w:ascii="Consolas" w:eastAsia="Times New Roman" w:hAnsi="Consolas" w:cs="Times New Roman"/>
-          <w:color w:val="D4D4D4"/>
-          <w:kern w:val="0"/>
-          <w:sz w:val="21"/>
-          <w:szCs w:val="21"/>
-          <w:lang w:eastAsia="es-MX"/>
-          <w14:ligatures w14:val="none"/>
-        </w:rPr>
-        <w:t>np.savetxt</w:t>
-      </w:r>
-      <w:proofErr w:type="spellEnd"/>
-      <w:proofErr w:type="gramEnd"/>
-      <w:r>
-        <w:rPr>
-          <w:rFonts w:ascii="Consolas" w:eastAsia="Times New Roman" w:hAnsi="Consolas" w:cs="Times New Roman"/>
-          <w:color w:val="D4D4D4"/>
-          <w:kern w:val="0"/>
-          <w:sz w:val="21"/>
-          <w:szCs w:val="21"/>
-          <w:lang w:eastAsia="es-MX"/>
-          <w14:ligatures w14:val="none"/>
-        </w:rPr>
-        <w:t>(</w:t>
+        <w:t>    np.savetxt(</w:t>
       </w:r>
       <w:r>
         <w:rPr>
@@ -4803,59 +3823,7 @@
           <w:lang w:eastAsia="es-MX"/>
           <w14:ligatures w14:val="none"/>
         </w:rPr>
-        <w:t xml:space="preserve">, </w:t>
-      </w:r>
-      <w:proofErr w:type="spellStart"/>
-      <w:r>
-        <w:rPr>
-          <w:rFonts w:ascii="Consolas" w:eastAsia="Times New Roman" w:hAnsi="Consolas" w:cs="Times New Roman"/>
-          <w:color w:val="D4D4D4"/>
-          <w:kern w:val="0"/>
-          <w:sz w:val="21"/>
-          <w:szCs w:val="21"/>
-          <w:lang w:eastAsia="es-MX"/>
-          <w14:ligatures w14:val="none"/>
-        </w:rPr>
-        <w:t>gray_image</w:t>
-      </w:r>
-      <w:proofErr w:type="spellEnd"/>
-      <w:r>
-        <w:rPr>
-          <w:rFonts w:ascii="Consolas" w:eastAsia="Times New Roman" w:hAnsi="Consolas" w:cs="Times New Roman"/>
-          <w:color w:val="D4D4D4"/>
-          <w:kern w:val="0"/>
-          <w:sz w:val="21"/>
-          <w:szCs w:val="21"/>
-          <w:lang w:eastAsia="es-MX"/>
-          <w14:ligatures w14:val="none"/>
-        </w:rPr>
-        <w:t xml:space="preserve">, </w:t>
-      </w:r>
-      <w:proofErr w:type="spellStart"/>
-      <w:r>
-        <w:rPr>
-          <w:rFonts w:ascii="Consolas" w:eastAsia="Times New Roman" w:hAnsi="Consolas" w:cs="Times New Roman"/>
-          <w:color w:val="D4D4D4"/>
-          <w:kern w:val="0"/>
-          <w:sz w:val="21"/>
-          <w:szCs w:val="21"/>
-          <w:lang w:eastAsia="es-MX"/>
-          <w14:ligatures w14:val="none"/>
-        </w:rPr>
-        <w:t>delimiter</w:t>
-      </w:r>
-      <w:proofErr w:type="spellEnd"/>
-      <w:r>
-        <w:rPr>
-          <w:rFonts w:ascii="Consolas" w:eastAsia="Times New Roman" w:hAnsi="Consolas" w:cs="Times New Roman"/>
-          <w:color w:val="D4D4D4"/>
-          <w:kern w:val="0"/>
-          <w:sz w:val="21"/>
-          <w:szCs w:val="21"/>
-          <w:lang w:eastAsia="es-MX"/>
-          <w14:ligatures w14:val="none"/>
-        </w:rPr>
-        <w:t>=</w:t>
+        <w:t>, gray_image, delimiter=</w:t>
       </w:r>
       <w:r>
         <w:rPr>
@@ -4879,33 +3847,7 @@
           <w:lang w:eastAsia="es-MX"/>
           <w14:ligatures w14:val="none"/>
         </w:rPr>
-        <w:t xml:space="preserve">, </w:t>
-      </w:r>
-      <w:proofErr w:type="spellStart"/>
-      <w:r>
-        <w:rPr>
-          <w:rFonts w:ascii="Consolas" w:eastAsia="Times New Roman" w:hAnsi="Consolas" w:cs="Times New Roman"/>
-          <w:color w:val="D4D4D4"/>
-          <w:kern w:val="0"/>
-          <w:sz w:val="21"/>
-          <w:szCs w:val="21"/>
-          <w:lang w:eastAsia="es-MX"/>
-          <w14:ligatures w14:val="none"/>
-        </w:rPr>
-        <w:t>fmt</w:t>
-      </w:r>
-      <w:proofErr w:type="spellEnd"/>
-      <w:r>
-        <w:rPr>
-          <w:rFonts w:ascii="Consolas" w:eastAsia="Times New Roman" w:hAnsi="Consolas" w:cs="Times New Roman"/>
-          <w:color w:val="D4D4D4"/>
-          <w:kern w:val="0"/>
-          <w:sz w:val="21"/>
-          <w:szCs w:val="21"/>
-          <w:lang w:eastAsia="es-MX"/>
-          <w14:ligatures w14:val="none"/>
-        </w:rPr>
-        <w:t>=</w:t>
+        <w:t>, fmt=</w:t>
       </w:r>
       <w:r>
         <w:rPr>
@@ -4956,36 +3898,8 @@
           <w:lang w:eastAsia="es-MX"/>
           <w14:ligatures w14:val="none"/>
         </w:rPr>
-        <w:t xml:space="preserve">    </w:t>
-      </w:r>
-      <w:proofErr w:type="spellStart"/>
-      <w:proofErr w:type="gramStart"/>
-      <w:r>
-        <w:rPr>
-          <w:rFonts w:ascii="Consolas" w:eastAsia="Times New Roman" w:hAnsi="Consolas" w:cs="Times New Roman"/>
-          <w:color w:val="D4D4D4"/>
-          <w:kern w:val="0"/>
-          <w:sz w:val="21"/>
-          <w:szCs w:val="21"/>
-          <w:lang w:eastAsia="es-MX"/>
-          <w14:ligatures w14:val="none"/>
-        </w:rPr>
-        <w:t>print</w:t>
-      </w:r>
-      <w:proofErr w:type="spellEnd"/>
-      <w:r>
-        <w:rPr>
-          <w:rFonts w:ascii="Consolas" w:eastAsia="Times New Roman" w:hAnsi="Consolas" w:cs="Times New Roman"/>
-          <w:color w:val="D4D4D4"/>
-          <w:kern w:val="0"/>
-          <w:sz w:val="21"/>
-          <w:szCs w:val="21"/>
-          <w:lang w:eastAsia="es-MX"/>
-          <w14:ligatures w14:val="none"/>
-        </w:rPr>
-        <w:t>(</w:t>
-      </w:r>
-      <w:proofErr w:type="gramEnd"/>
+        <w:t>    print(</w:t>
+      </w:r>
       <w:r>
         <w:rPr>
           <w:rFonts w:ascii="Consolas" w:eastAsia="Times New Roman" w:hAnsi="Consolas" w:cs="Times New Roman"/>
@@ -5113,33 +4027,7 @@
           <w:lang w:eastAsia="es-MX"/>
           <w14:ligatures w14:val="none"/>
         </w:rPr>
-        <w:t xml:space="preserve">, </w:t>
-      </w:r>
-      <w:proofErr w:type="spellStart"/>
-      <w:r>
-        <w:rPr>
-          <w:rFonts w:ascii="Consolas" w:eastAsia="Times New Roman" w:hAnsi="Consolas" w:cs="Times New Roman"/>
-          <w:color w:val="D4D4D4"/>
-          <w:kern w:val="0"/>
-          <w:sz w:val="21"/>
-          <w:szCs w:val="21"/>
-          <w:lang w:eastAsia="es-MX"/>
-          <w14:ligatures w14:val="none"/>
-        </w:rPr>
-        <w:t>gray_image</w:t>
-      </w:r>
-      <w:proofErr w:type="spellEnd"/>
-      <w:r>
-        <w:rPr>
-          <w:rFonts w:ascii="Consolas" w:eastAsia="Times New Roman" w:hAnsi="Consolas" w:cs="Times New Roman"/>
-          <w:color w:val="D4D4D4"/>
-          <w:kern w:val="0"/>
-          <w:sz w:val="21"/>
-          <w:szCs w:val="21"/>
-          <w:lang w:eastAsia="es-MX"/>
-          <w14:ligatures w14:val="none"/>
-        </w:rPr>
-        <w:t>)</w:t>
+        <w:t>, gray_image)</w:t>
       </w:r>
     </w:p>
     <w:p>
@@ -5247,6 +4135,7 @@
           <w:rFonts w:ascii="Arial" w:hAnsi="Arial" w:cs="Arial"/>
           <w:b/>
           <w:bCs/>
+          <w:noProof/>
           <w:sz w:val="24"/>
           <w:szCs w:val="24"/>
         </w:rPr>
@@ -5302,6 +4191,7 @@
           <w:rFonts w:ascii="Arial" w:hAnsi="Arial" w:cs="Arial"/>
           <w:b/>
           <w:bCs/>
+          <w:noProof/>
           <w:sz w:val="24"/>
           <w:szCs w:val="24"/>
         </w:rPr>
@@ -5357,6 +4247,7 @@
           <w:rFonts w:ascii="Arial" w:hAnsi="Arial" w:cs="Arial"/>
           <w:b/>
           <w:bCs/>
+          <w:noProof/>
           <w:sz w:val="24"/>
           <w:szCs w:val="24"/>
         </w:rPr>
@@ -5435,6 +4326,7 @@
           <w:rFonts w:ascii="Arial" w:hAnsi="Arial" w:cs="Arial"/>
           <w:b/>
           <w:bCs/>
+          <w:noProof/>
           <w:sz w:val="24"/>
           <w:szCs w:val="24"/>
         </w:rPr>
@@ -5601,25 +4493,7 @@
           <w:sz w:val="24"/>
           <w:szCs w:val="24"/>
         </w:rPr>
-        <w:t>. OpenCV. (</w:t>
-      </w:r>
-      <w:proofErr w:type="spellStart"/>
-      <w:r>
-        <w:rPr>
-          <w:rFonts w:ascii="Arial" w:hAnsi="Arial" w:cs="Arial"/>
-          <w:sz w:val="24"/>
-          <w:szCs w:val="24"/>
-        </w:rPr>
-        <w:t>n.d</w:t>
-      </w:r>
-      <w:proofErr w:type="spellEnd"/>
-      <w:r>
-        <w:rPr>
-          <w:rFonts w:ascii="Arial" w:hAnsi="Arial" w:cs="Arial"/>
-          <w:sz w:val="24"/>
-          <w:szCs w:val="24"/>
-        </w:rPr>
-        <w:t xml:space="preserve">.). https://docs.opencv.org/4.x/index.html </w:t>
+        <w:t xml:space="preserve">. OpenCV. (n.d.). https://docs.opencv.org/4.x/index.html </w:t>
       </w:r>
     </w:p>
     <w:p>
@@ -5638,53 +4512,15 @@
           <w:sz w:val="24"/>
           <w:szCs w:val="24"/>
         </w:rPr>
-        <w:t xml:space="preserve">¿Qué es la visión </w:t>
-      </w:r>
-      <w:proofErr w:type="gramStart"/>
-      <w:r>
-        <w:rPr>
-          <w:rFonts w:ascii="Arial" w:hAnsi="Arial" w:cs="Arial"/>
-          <w:i/>
-          <w:iCs/>
-          <w:sz w:val="24"/>
-          <w:szCs w:val="24"/>
-        </w:rPr>
-        <w:t>artificial?</w:t>
-      </w:r>
-      <w:r>
-        <w:rPr>
-          <w:rFonts w:ascii="Arial" w:hAnsi="Arial" w:cs="Arial"/>
-          <w:sz w:val="24"/>
-          <w:szCs w:val="24"/>
-        </w:rPr>
-        <w:t>.</w:t>
-      </w:r>
-      <w:proofErr w:type="gramEnd"/>
-      <w:r>
-        <w:rPr>
-          <w:rFonts w:ascii="Arial" w:hAnsi="Arial" w:cs="Arial"/>
-          <w:sz w:val="24"/>
-          <w:szCs w:val="24"/>
-        </w:rPr>
-        <w:t xml:space="preserve"> IBM. (2024, </w:t>
-      </w:r>
-      <w:proofErr w:type="spellStart"/>
-      <w:r>
-        <w:rPr>
-          <w:rFonts w:ascii="Arial" w:hAnsi="Arial" w:cs="Arial"/>
-          <w:sz w:val="24"/>
-          <w:szCs w:val="24"/>
-        </w:rPr>
-        <w:t>January</w:t>
-      </w:r>
-      <w:proofErr w:type="spellEnd"/>
-      <w:r>
-        <w:rPr>
-          <w:rFonts w:ascii="Arial" w:hAnsi="Arial" w:cs="Arial"/>
-          <w:sz w:val="24"/>
-          <w:szCs w:val="24"/>
-        </w:rPr>
-        <w:t xml:space="preserve"> 11). https://www.ibm.com/mx-es/topics/computer-vision </w:t>
+        <w:t>¿Qué es la visión artificial?</w:t>
+      </w:r>
+      <w:r>
+        <w:rPr>
+          <w:rFonts w:ascii="Arial" w:hAnsi="Arial" w:cs="Arial"/>
+          <w:sz w:val="24"/>
+          <w:szCs w:val="24"/>
+        </w:rPr>
+        <w:t xml:space="preserve">. IBM. (2024, January 11). https://www.ibm.com/mx-es/topics/computer-vision </w:t>
       </w:r>
     </w:p>
     <w:p>
@@ -7316,6 +6152,7 @@
   <w:style w:type="character" w:default="1" w:styleId="Fuentedeprrafopredeter">
     <w:name w:val="Default Paragraph Font"/>
     <w:uiPriority w:val="1"/>
+    <w:semiHidden/>
     <w:unhideWhenUsed/>
   </w:style>
   <w:style w:type="table" w:default="1" w:styleId="Tablanormal">

</xml_diff>